<commit_message>
(Kareemi, Vaillancourt, Rosenberg, Fournier, & Yadav, 2021)
</commit_message>
<xml_diff>
--- a/Bibliografia /RevistasCientificas_Q1/Machine Learning Versus Usual Care forDiagnostic and Prognostic Prediction in theEmergency Department- A SystematicReview/Machine Learning Versus Usual Care for Diagnostic and Prognostic Prediction in the Emergency Department.docx
+++ b/Bibliografia /RevistasCientificas_Q1/Machine Learning Versus Usual Care forDiagnostic and Prognostic Prediction in theEmergency Department- A SystematicReview/Machine Learning Versus Usual Care for Diagnostic and Prognostic Prediction in the Emergency Department.docx
@@ -184,14 +184,12 @@
         </w:rPr>
         <w:t xml:space="preserve">A nossa análise sugere que o ML pode ter um melhor desempenho de previsão do que os cuidados habituais para doentes em serviço de </w:t>
       </w:r>
-      <w:proofErr w:type="spellStart"/>
-      <w:r>
-        <w:rPr>
-          <w:lang w:val="pt-BR"/>
-        </w:rPr>
-        <w:t>urgencia</w:t>
-      </w:r>
-      <w:proofErr w:type="spellEnd"/>
+      <w:r>
+        <w:rPr>
+          <w:lang w:val="pt-BR"/>
+        </w:rPr>
+        <w:t>urgência</w:t>
+      </w:r>
       <w:r>
         <w:rPr>
           <w:lang w:val="pt-BR"/>
@@ -996,7 +994,7 @@
 </file>
 
 <file path=customXml/itemProps1.xml><?xml version="1.0" encoding="utf-8"?>
-<ds:datastoreItem xmlns:ds="http://schemas.openxmlformats.org/officeDocument/2006/customXml" ds:itemID="{04312535-9466-5546-8DE3-7505C61C2D30}">
+<ds:datastoreItem xmlns:ds="http://schemas.openxmlformats.org/officeDocument/2006/customXml" ds:itemID="{DD324823-5EA4-F949-BE34-37B943A9B654}">
   <ds:schemaRefs>
     <ds:schemaRef ds:uri="http://schemas.openxmlformats.org/officeDocument/2006/bibliography"/>
   </ds:schemaRefs>

</xml_diff>